<commit_message>
Plan de comm v2
</commit_message>
<xml_diff>
--- a/Doc/Plan de comm.docx
+++ b/Doc/Plan de comm.docx
@@ -4668,11 +4668,13 @@
     <w:p>
       <w:pPr>
         <w:rPr>
+          <w:b/>
           <w:i/>
         </w:rPr>
       </w:pPr>
       <w:r>
         <w:rPr>
+          <w:b/>
           <w:i/>
         </w:rPr>
         <w:t>Il s’agit de savoir à quels objectifs marketing ou stratégiques se rapporte ce plan. Par exemple, un objectif peut être d’améliorer votre notoriété dans un segment donné que nous appellerons « S ». Une fraction de marché sur lequel vous êtes peu présent par manque d’investissement marketing. Ils doivent être cohérents avec la stratégie de l’entreprise. Dans notre exemple, la stratégie consiste justement à pénétrer le segment « S ». L’analyse marketing a décelé que la société en question était très peu connue sur ce marché. D’où l’idée de conduire une action sur la notoriété…</w:t>
@@ -4680,7 +4682,15 @@
     </w:p>
     <w:p>
       <w:r>
-        <w:t>Le projet Suspen’Dons, né à l’origine d’un concours entreprenariat</w:t>
+        <w:t xml:space="preserve">Le projet </w:t>
+      </w:r>
+      <w:proofErr w:type="spellStart"/>
+      <w:r>
+        <w:t>Suspen’Dons</w:t>
+      </w:r>
+      <w:proofErr w:type="spellEnd"/>
+      <w:r>
+        <w:t>, né à l’origine d’un concours entreprenariat</w:t>
       </w:r>
       <w:r>
         <w:t>, n’est pas encore connu par le grand public. Cependant, cette plateforme ne marchera que si un maximum de personnes connaissent et utilisent l’application</w:t>
@@ -4699,13 +4709,29 @@
       </w:r>
       <w:r>
         <w:br/>
-        <w:t xml:space="preserve">Le marché du « click-to-donate », qui désigne le fait de cliquer sur une publicité pour générer </w:t>
+        <w:t>Le marché du « click-to-</w:t>
+      </w:r>
+      <w:proofErr w:type="spellStart"/>
+      <w:r>
+        <w:t>donate</w:t>
+      </w:r>
+      <w:proofErr w:type="spellEnd"/>
+      <w:r>
+        <w:t xml:space="preserve"> », qui désigne le fait de cliquer sur une publicité pour générer </w:t>
       </w:r>
       <w:r>
         <w:t>des revenus publicitaires</w:t>
       </w:r>
       <w:r>
-        <w:t>, n’est pas nouveau. C’est le site « The Hunger Site » qui</w:t>
+        <w:t xml:space="preserve">, n’est pas nouveau. C’est le site « The </w:t>
+      </w:r>
+      <w:proofErr w:type="spellStart"/>
+      <w:r>
+        <w:t>Hunger</w:t>
+      </w:r>
+      <w:proofErr w:type="spellEnd"/>
+      <w:r>
+        <w:t xml:space="preserve"> Site » qui</w:t>
       </w:r>
       <w:r>
         <w:t>,</w:t>
@@ -4714,8 +4740,13 @@
         <w:t xml:space="preserve"> en </w:t>
       </w:r>
       <w:r>
-        <w:t>1999, a lancé le concept. Depuis, le marché publicitaire a évolué, et les vidéos génèrent jusqu’à 10 fois plus de revenus. D’autres plateformes ont donc pris le relais, à l’image de Goodeed</w:t>
-      </w:r>
+        <w:t xml:space="preserve">1999, a lancé le concept. Depuis, le marché publicitaire a évolué, et les vidéos génèrent jusqu’à 10 fois plus de revenus. D’autres plateformes ont donc pris le relais, à l’image de </w:t>
+      </w:r>
+      <w:proofErr w:type="spellStart"/>
+      <w:r>
+        <w:t>Goodeed</w:t>
+      </w:r>
+      <w:proofErr w:type="spellEnd"/>
       <w:r>
         <w:t>, plateforme en ligne permettant de financer des ONG par le biais de vidéos publicitaire. Lancé en 2014, la plateforme a en 1 an attiré 70 000 utilisateurs pour 600 000 « dons ».  Depuis, c’est plus de 3 millions de publicités qui ont été regardées.</w:t>
       </w:r>
@@ -4726,7 +4757,23 @@
         <w:br/>
       </w:r>
       <w:r>
-        <w:t>Il existe donc un avenir pour les plateformes « view-to-donate ». Notre objectif est de nous faire connaître par 15% des strasbourgeois d’ici 1 an.</w:t>
+        <w:t>Il existe donc un avenir pour les plateformes « </w:t>
+      </w:r>
+      <w:proofErr w:type="spellStart"/>
+      <w:r>
+        <w:t>view</w:t>
+      </w:r>
+      <w:proofErr w:type="spellEnd"/>
+      <w:r>
+        <w:t>-to-</w:t>
+      </w:r>
+      <w:proofErr w:type="spellStart"/>
+      <w:r>
+        <w:t>donate</w:t>
+      </w:r>
+      <w:proofErr w:type="spellEnd"/>
+      <w:r>
+        <w:t> ». Notre objectif est de nous faire connaître par 15% des strasbourgeois d’ici 1 an.</w:t>
       </w:r>
     </w:p>
     <w:p/>
@@ -4741,7 +4788,17 @@
       <w:bookmarkEnd w:id="1"/>
     </w:p>
     <w:p>
-      <w:r>
+      <w:pPr>
+        <w:rPr>
+          <w:b/>
+          <w:i/>
+        </w:rPr>
+      </w:pPr>
+      <w:r>
+        <w:rPr>
+          <w:b/>
+          <w:i/>
+        </w:rPr>
         <w:t>Vous allez déterminer qui vont être les récepteurs de votre message. Quels profils ont-ils ? Quelles sont leurs caractéristiques ? Vous définirez comment les atteindre et si vous actionnerez les mêmes canaux pour tous. Le cas échéant, quels critères de segmentation utiliser ? etc. Cette phase est essentielle pour un ciblage réussi avec des moyens pertinents.</w:t>
       </w:r>
     </w:p>
@@ -4764,15 +4821,66 @@
         <w:t xml:space="preserve">Tout d’abord concernant l’utilisations des réseaux sociaux, puisqu’une étude Médiamétrie estime que </w:t>
       </w:r>
       <w:r>
-        <w:t>les 15-24 utilise fréquemment Facebook a plus de 82%, Snapchat à 43% et Twitter a 39%. Il est donc aujourd’hui crucial d’être présents sur ces 3 réseaux pour toucher les jeunes d’aujourd’hui.</w:t>
-      </w:r>
-      <w:bookmarkStart w:id="2" w:name="_GoBack"/>
-      <w:bookmarkEnd w:id="2"/>
-      <w:r>
-        <w:t xml:space="preserve"> </w:t>
-      </w:r>
-      <w:r>
-        <w:t xml:space="preserve">Nous distinguons donc plusieurs profils type de ces personnes </w:t>
+        <w:t xml:space="preserve">les 15-24 utilise fréquemment Facebook a plus de 82%, Snapchat à 43% et Twitter a 39%. Il est donc aujourd’hui crucial d’être présents sur ces 3 réseaux pour toucher les jeunes d’aujourd’hui. </w:t>
+      </w:r>
+    </w:p>
+    <w:p>
+      <w:r>
+        <w:t xml:space="preserve">Mais aussi concernant l’utilisation des plateformes de streaming </w:t>
+      </w:r>
+      <w:r>
+        <w:t>vidéo</w:t>
+      </w:r>
+      <w:r>
+        <w:t>, no</w:t>
+      </w:r>
+      <w:r>
+        <w:t>tamment YouT</w:t>
+      </w:r>
+      <w:r>
+        <w:t>ube.</w:t>
+      </w:r>
+      <w:r>
+        <w:t xml:space="preserve"> Les jeunes passent énormément de temps sur la plateforme de Google. Un </w:t>
+      </w:r>
+      <w:r>
+        <w:lastRenderedPageBreak/>
+        <w:t xml:space="preserve">rapport par ce dernier indique d’ailleurs que c’est plus de 10h par semaines qui sont passées devant les vidéos de l’hébergeur, à regarder les </w:t>
+      </w:r>
+      <w:proofErr w:type="spellStart"/>
+      <w:r>
+        <w:t>podcasters</w:t>
+      </w:r>
+      <w:proofErr w:type="spellEnd"/>
+      <w:r>
+        <w:t xml:space="preserve"> vidéos français. Ces derniers sont devenus des icônes pour les plus jeunes, et abordent de nombreuses thématiques : chaines de jeux-vidéos, chaines humoristiques, chaines « Tutoriels », chaines scientifiques, </w:t>
+      </w:r>
+      <w:proofErr w:type="spellStart"/>
+      <w:r>
+        <w:t>etc</w:t>
+      </w:r>
+      <w:proofErr w:type="spellEnd"/>
+      <w:r>
+        <w:t xml:space="preserve"> … Il s’agira donc pour nous d’essayer de nous rapprocher d’une ou plusieurs icones de la vidéo française par le biais d’un système de « parrainage », permettant ainsi au </w:t>
+      </w:r>
+      <w:proofErr w:type="spellStart"/>
+      <w:r>
+        <w:t>Youtuber</w:t>
+      </w:r>
+      <w:proofErr w:type="spellEnd"/>
+      <w:r>
+        <w:t xml:space="preserve"> partenaire un gain dans son image RSE. </w:t>
+      </w:r>
+    </w:p>
+    <w:p>
+      <w:r>
+        <w:t xml:space="preserve">Nous distinguons </w:t>
+      </w:r>
+      <w:r>
+        <w:t>aussi</w:t>
+      </w:r>
+      <w:r>
+        <w:t xml:space="preserve"> plusieurs profils type de ces personnes </w:t>
       </w:r>
       <w:r>
         <w:t>âgés</w:t>
@@ -4790,11 +4898,26 @@
         </w:numPr>
       </w:pPr>
       <w:r>
-        <w:lastRenderedPageBreak/>
         <w:t>Les étudiants : Agés de 18 à 25 ans en moyenne, ces personnes sont très « connectées ». L’utilisation des sma</w:t>
       </w:r>
       <w:r>
-        <w:t>rtphones est plus que fréquente chez les jeunes, puisque 92% des 18-29ans ont un smartphone, et plus de 95% de cette population l’utilise tous les jours. Aujourd’hui ouvert au monde qui l’entoure, c’est aussi un ensemble très sensible aux causes de bien-être humanitaire/animal (Commerce équitable, mode de vie Vegan, etc …). Ce sont aussi les principaux utilisateurs d’applications tels que Facebook, Twitter ou encore Snapchat, des applications qui poussent l’utilisateur à se reconnecter à plusieurs reprises sur son téléphone afin d’avoir les dernières notifications.</w:t>
+        <w:t xml:space="preserve">rtphones est plus que fréquente chez les jeunes, puisque 92% des 18-29ans ont un smartphone, et plus de 95% de cette population l’utilise tous les jours. Aujourd’hui ouvert au monde qui l’entoure, c’est aussi un ensemble très sensible aux causes de bien-être humanitaire/animal (Commerce équitable, mode de vie </w:t>
+      </w:r>
+      <w:proofErr w:type="spellStart"/>
+      <w:r>
+        <w:t>Vegan</w:t>
+      </w:r>
+      <w:proofErr w:type="spellEnd"/>
+      <w:r>
+        <w:t xml:space="preserve">, </w:t>
+      </w:r>
+      <w:proofErr w:type="spellStart"/>
+      <w:r>
+        <w:t>etc</w:t>
+      </w:r>
+      <w:proofErr w:type="spellEnd"/>
+      <w:r>
+        <w:t xml:space="preserve"> …). Ce sont aussi les principaux utilisateurs d’applications tels que Facebook, Twitter ou encore Snapchat, des applications qui poussent l’utilisateur à se reconnecter à plusieurs reprises sur son téléphone afin d’avoir les dernières notifications.</w:t>
       </w:r>
     </w:p>
     <w:p>
@@ -4836,26 +4959,64 @@
         <w:t xml:space="preserve"> dans le cadre de leurs professions. Ils sont néanmoins souvent regroupés entre amis de différents milieux et niveaux d’études, le bouche-à-oreille est donc un aspect primordial dans l’optique d’une première connexion à la plateforme. </w:t>
       </w:r>
     </w:p>
+    <w:p/>
     <w:p>
       <w:pPr>
-        <w:pStyle w:val="Titre2"/>
+        <w:ind w:firstLine="420"/>
       </w:pPr>
-      <w:bookmarkStart w:id="3" w:name="_Toc473359262"/>
-      <w:r>
-        <w:t>Élaboration du positionnement</w:t>
-      </w:r>
-      <w:bookmarkEnd w:id="3"/>
-    </w:p>
-    <w:p>
-      <w:r>
-        <w:t>Connaissant le profil de l’audience visée et vos objectifs de communication, vous êtes en mesure d’élaborer votre positionnement. C’est à dire : quelles perceptions voulez-vous que votre cible ait de votre société et de vos services ? Et donc déterminer en conséquence les messages que vous voulez faire passer en cohérence avec votre charte de communication.</w:t>
+      <w:r>
+        <w:t>Nous pouvons donc identifier plus clairement notre cible : C’est un(e) jeune a</w:t>
+      </w:r>
+      <w:r>
+        <w:t xml:space="preserve">dulte </w:t>
+      </w:r>
+      <w:proofErr w:type="spellStart"/>
+      <w:r>
+        <w:t>agé</w:t>
+      </w:r>
+      <w:proofErr w:type="spellEnd"/>
+      <w:r>
+        <w:t xml:space="preserve"> de 18 à 30 ans, qui utilise son smartphone et les réseaux sociaux de manière quotidienne. Il s’agit donc </w:t>
       </w:r>
     </w:p>
     <w:p>
       <w:pPr>
         <w:pStyle w:val="Titre2"/>
       </w:pPr>
-      <w:r>
+      <w:bookmarkStart w:id="2" w:name="_Toc473359262"/>
+      <w:r>
+        <w:t>Élaboration du positionnement</w:t>
+      </w:r>
+      <w:bookmarkEnd w:id="2"/>
+    </w:p>
+    <w:p>
+      <w:pPr>
+        <w:rPr>
+          <w:b/>
+          <w:i/>
+        </w:rPr>
+      </w:pPr>
+      <w:r>
+        <w:rPr>
+          <w:b/>
+          <w:i/>
+        </w:rPr>
+        <w:t>Connaissant le profil de l’audience visée et vos objectifs de communication, vous êtes en mesure d’élaborer votre positionnement. C’est à dire : quelles perceptions voulez-vous que votre cible ait de votre société et de vos services ? Et donc déterminer en conséquence les messages que vous voulez faire passer en cohérence avec votre charte de communication.</w:t>
+      </w:r>
+    </w:p>
+    <w:p>
+      <w:r>
+        <w:t xml:space="preserve">Nous voulons que notre cible ait une image bienveillante et professionnelle de notre association. Se basant sur l’image du la solidarité, notre image doit inspirer la confiance. Cela, tout d’abord, pour séduire notre public afin de favoriser l’adhésion à notre cause, et donc la participation active à la plateforme. Mais </w:t>
+      </w:r>
+      <w:bookmarkStart w:id="3" w:name="_GoBack"/>
+      <w:bookmarkEnd w:id="3"/>
+    </w:p>
+    <w:p>
+      <w:pPr>
+        <w:pStyle w:val="Titre2"/>
+      </w:pPr>
+      <w:r>
+        <w:lastRenderedPageBreak/>
         <w:t> </w:t>
       </w:r>
       <w:bookmarkStart w:id="4" w:name="_Toc473359263"/>
@@ -4865,7 +5026,17 @@
       <w:bookmarkEnd w:id="4"/>
     </w:p>
     <w:p>
-      <w:r>
+      <w:pPr>
+        <w:rPr>
+          <w:b/>
+          <w:i/>
+        </w:rPr>
+      </w:pPr>
+      <w:r>
+        <w:rPr>
+          <w:b/>
+          <w:i/>
+        </w:rPr>
         <w:t>Vous avez maintenant une idée plus précise de l’ampleur de votre campagne. Vous pouvez passer à la phase de budgétisation en définissant l’enveloppe que vous voulez consacrer à votre campagne de communication.</w:t>
       </w:r>
     </w:p>
@@ -4880,7 +5051,17 @@
       <w:bookmarkEnd w:id="5"/>
     </w:p>
     <w:p>
-      <w:r>
+      <w:pPr>
+        <w:rPr>
+          <w:b/>
+          <w:i/>
+        </w:rPr>
+      </w:pPr>
+      <w:r>
+        <w:rPr>
+          <w:b/>
+          <w:i/>
+        </w:rPr>
         <w:t>Vous êtes là sur le terrain du concret. Vous voulez développer votre notoriété ? Quel niveau souhaitez-vous atteindre ? 15% 30% 50% ? C’est le moment de fixer l’objectif chiffré de l’action ! Le chiffre qui, au final, vous révélera si vous avez réussi… ou pas ! Une fois encore, cette mesure doit provenir d’un processus de réflexion marketing. Si vous visez 30% de notoriété , c’est que vous savez qu’en dessous, vous ne pourrez pas mener vos autres actions. Mais n’est-ce pas trop ambitieux par rapport à votre audience ? Autre conseil : soyez précis dans vos mesures. Dans notre cas, s’agit-il de notoriété spontanée ou assistée ? N’hésitez pas à revoir quelques fondamentaux en la matière, comme la méthode SMART.</w:t>
       </w:r>
     </w:p>
@@ -4895,7 +5076,17 @@
       <w:bookmarkEnd w:id="6"/>
     </w:p>
     <w:p>
-      <w:r>
+      <w:pPr>
+        <w:rPr>
+          <w:b/>
+          <w:i/>
+        </w:rPr>
+      </w:pPr>
+      <w:r>
+        <w:rPr>
+          <w:b/>
+          <w:i/>
+        </w:rPr>
         <w:t>Comment allez-vous véhiculer votre message ? Il est temps de choisir vos supports de communication en cohérence avec votre objectif, votre cible et votre budget. Un petit conseil : n’hésitez pas à être créatif dans ce domaine pour atteindre votre audience sous un angle innovateur !</w:t>
       </w:r>
     </w:p>
@@ -4905,13 +5096,22 @@
       </w:pPr>
       <w:bookmarkStart w:id="7" w:name="_Toc473359266"/>
       <w:r>
-        <w:lastRenderedPageBreak/>
         <w:t>Organisation du lancement des opérations et planification</w:t>
       </w:r>
       <w:bookmarkEnd w:id="7"/>
     </w:p>
     <w:p>
-      <w:r>
+      <w:pPr>
+        <w:rPr>
+          <w:b/>
+          <w:i/>
+        </w:rPr>
+      </w:pPr>
+      <w:r>
+        <w:rPr>
+          <w:b/>
+          <w:i/>
+        </w:rPr>
         <w:t>Maintenant que avez une vision précise des actions que vous allez conduire, vous devez organiser l’ensemble sur un planning. Définissez : qui fait quoi ? Quand ?</w:t>
       </w:r>
     </w:p>
@@ -5926,7 +6126,7 @@
 </file>
 
 <file path=customXml/itemProps1.xml><?xml version="1.0" encoding="utf-8"?>
-<ds:datastoreItem xmlns:ds="http://schemas.openxmlformats.org/officeDocument/2006/customXml" ds:itemID="{60C4FB41-F78B-40C7-A78F-D66866F5B48B}">
+<ds:datastoreItem xmlns:ds="http://schemas.openxmlformats.org/officeDocument/2006/customXml" ds:itemID="{60F6EAAB-212A-4357-816A-B8EC4B00303D}">
   <ds:schemaRefs>
     <ds:schemaRef ds:uri="http://schemas.openxmlformats.org/officeDocument/2006/bibliography"/>
   </ds:schemaRefs>

</xml_diff>